<commit_message>
feat: Completed Module 7
</commit_message>
<xml_diff>
--- a/Courses/PROG1500 - Databases and SQL/Modules/Module 7 - Equijoins/Assignments/A07.docx
+++ b/Courses/PROG1500 - Databases and SQL/Modules/Module 7 - Equijoins/Assignments/A07.docx
@@ -59,15 +59,172 @@
     </w:p>
     <w:p>
       <w:pPr>
-        <w:rPr>
-          <w:bCs/>
-          <w:sz w:val="24"/>
-          <w:szCs w:val="24"/>
-        </w:rPr>
-      </w:pPr>
-    </w:p>
-    <w:p>
-      <w:pPr>
+        <w:ind w:left="720"/>
+        <w:rPr>
+          <w:b/>
+          <w:sz w:val="24"/>
+          <w:szCs w:val="24"/>
+        </w:rPr>
+      </w:pPr>
+      <w:r>
+        <w:rPr>
+          <w:b/>
+          <w:sz w:val="24"/>
+          <w:szCs w:val="24"/>
+        </w:rPr>
+        <w:t xml:space="preserve">SELECT c.course_no, c.description, c.cost, </w:t>
+      </w:r>
+    </w:p>
+    <w:p>
+      <w:pPr>
+        <w:ind w:left="720"/>
+        <w:rPr>
+          <w:b/>
+          <w:sz w:val="24"/>
+          <w:szCs w:val="24"/>
+        </w:rPr>
+      </w:pPr>
+      <w:r>
+        <w:rPr>
+          <w:b/>
+          <w:sz w:val="24"/>
+          <w:szCs w:val="24"/>
+        </w:rPr>
+        <w:tab/>
+        <w:t xml:space="preserve">   i.first_name||' </w:t>
+      </w:r>
+      <w:r>
+        <w:rPr>
+          <w:b/>
+          <w:sz w:val="24"/>
+          <w:szCs w:val="24"/>
+        </w:rPr>
+        <w:t xml:space="preserve"> </w:t>
+      </w:r>
+      <w:r>
+        <w:rPr>
+          <w:b/>
+          <w:sz w:val="24"/>
+          <w:szCs w:val="24"/>
+        </w:rPr>
+        <w:t>'||i.last_name AS "Instructor Name"</w:t>
+      </w:r>
+    </w:p>
+    <w:p>
+      <w:pPr>
+        <w:ind w:left="720"/>
+        <w:rPr>
+          <w:b/>
+          <w:sz w:val="24"/>
+          <w:szCs w:val="24"/>
+        </w:rPr>
+      </w:pPr>
+      <w:r>
+        <w:rPr>
+          <w:b/>
+          <w:sz w:val="24"/>
+          <w:szCs w:val="24"/>
+        </w:rPr>
+        <w:tab/>
+        <w:t>FROM course c, instructor i, section s</w:t>
+      </w:r>
+    </w:p>
+    <w:p>
+      <w:pPr>
+        <w:ind w:left="720"/>
+        <w:rPr>
+          <w:b/>
+          <w:sz w:val="24"/>
+          <w:szCs w:val="24"/>
+        </w:rPr>
+      </w:pPr>
+      <w:r>
+        <w:rPr>
+          <w:b/>
+          <w:sz w:val="24"/>
+          <w:szCs w:val="24"/>
+        </w:rPr>
+        <w:t xml:space="preserve">WHERE c.course_no = s.course_no </w:t>
+      </w:r>
+    </w:p>
+    <w:p>
+      <w:pPr>
+        <w:ind w:left="720"/>
+        <w:rPr>
+          <w:b/>
+          <w:sz w:val="24"/>
+          <w:szCs w:val="24"/>
+        </w:rPr>
+      </w:pPr>
+      <w:r>
+        <w:rPr>
+          <w:b/>
+          <w:sz w:val="24"/>
+          <w:szCs w:val="24"/>
+        </w:rPr>
+        <w:tab/>
+        <w:t>AND s.instructor_id = i.instructor_id</w:t>
+      </w:r>
+    </w:p>
+    <w:p>
+      <w:pPr>
+        <w:ind w:left="720"/>
+        <w:rPr>
+          <w:b/>
+          <w:sz w:val="24"/>
+          <w:szCs w:val="24"/>
+        </w:rPr>
+      </w:pPr>
+      <w:r>
+        <w:rPr>
+          <w:b/>
+          <w:sz w:val="24"/>
+          <w:szCs w:val="24"/>
+        </w:rPr>
+        <w:tab/>
+        <w:t xml:space="preserve">AND i.first_name = 'Charles' </w:t>
+      </w:r>
+    </w:p>
+    <w:p>
+      <w:pPr>
+        <w:ind w:left="720"/>
+        <w:rPr>
+          <w:b/>
+          <w:sz w:val="24"/>
+          <w:szCs w:val="24"/>
+        </w:rPr>
+      </w:pPr>
+      <w:r>
+        <w:rPr>
+          <w:b/>
+          <w:sz w:val="24"/>
+          <w:szCs w:val="24"/>
+        </w:rPr>
+        <w:tab/>
+        <w:t>AND i.last_name = 'Lowry'</w:t>
+      </w:r>
+    </w:p>
+    <w:p>
+      <w:pPr>
+        <w:ind w:left="720"/>
+        <w:rPr>
+          <w:b/>
+          <w:sz w:val="24"/>
+          <w:szCs w:val="24"/>
+        </w:rPr>
+      </w:pPr>
+      <w:r>
+        <w:rPr>
+          <w:b/>
+          <w:sz w:val="24"/>
+          <w:szCs w:val="24"/>
+        </w:rPr>
+        <w:t>ORDER BY c.course_no;</w:t>
+      </w:r>
+    </w:p>
+    <w:p>
+      <w:pPr>
+        <w:ind w:left="360"/>
         <w:rPr>
           <w:bCs/>
           <w:sz w:val="24"/>
@@ -98,12 +255,122 @@
     </w:p>
     <w:p>
       <w:pPr>
-        <w:rPr>
-          <w:bCs/>
-          <w:sz w:val="24"/>
-          <w:szCs w:val="24"/>
-        </w:rPr>
-      </w:pPr>
+        <w:ind w:left="720"/>
+        <w:rPr>
+          <w:b/>
+          <w:sz w:val="24"/>
+          <w:szCs w:val="24"/>
+        </w:rPr>
+      </w:pPr>
+      <w:r>
+        <w:rPr>
+          <w:b/>
+          <w:sz w:val="24"/>
+          <w:szCs w:val="24"/>
+        </w:rPr>
+        <w:t xml:space="preserve">SELECT s.first_name||' '||s.last_name AS "Student Name", </w:t>
+      </w:r>
+    </w:p>
+    <w:p>
+      <w:pPr>
+        <w:ind w:left="720"/>
+        <w:rPr>
+          <w:b/>
+          <w:sz w:val="24"/>
+          <w:szCs w:val="24"/>
+        </w:rPr>
+      </w:pPr>
+      <w:r>
+        <w:rPr>
+          <w:b/>
+          <w:sz w:val="24"/>
+          <w:szCs w:val="24"/>
+        </w:rPr>
+        <w:tab/>
+        <w:t xml:space="preserve">   s.phone, z.city||', '||z.state</w:t>
+      </w:r>
+      <w:r>
+        <w:rPr>
+          <w:b/>
+          <w:sz w:val="24"/>
+          <w:szCs w:val="24"/>
+        </w:rPr>
+        <w:t xml:space="preserve">  AS “City, State”</w:t>
+      </w:r>
+    </w:p>
+    <w:p>
+      <w:pPr>
+        <w:ind w:left="720"/>
+        <w:rPr>
+          <w:b/>
+          <w:sz w:val="24"/>
+          <w:szCs w:val="24"/>
+        </w:rPr>
+      </w:pPr>
+      <w:r>
+        <w:rPr>
+          <w:b/>
+          <w:sz w:val="24"/>
+          <w:szCs w:val="24"/>
+        </w:rPr>
+        <w:tab/>
+        <w:t>FROM student s, zipcode z</w:t>
+      </w:r>
+    </w:p>
+    <w:p>
+      <w:pPr>
+        <w:ind w:left="720"/>
+        <w:rPr>
+          <w:b/>
+          <w:sz w:val="24"/>
+          <w:szCs w:val="24"/>
+        </w:rPr>
+      </w:pPr>
+      <w:r>
+        <w:rPr>
+          <w:b/>
+          <w:sz w:val="24"/>
+          <w:szCs w:val="24"/>
+        </w:rPr>
+        <w:t>WHERE s.zip = z.zip</w:t>
+      </w:r>
+    </w:p>
+    <w:p>
+      <w:pPr>
+        <w:ind w:left="720"/>
+        <w:rPr>
+          <w:b/>
+          <w:sz w:val="24"/>
+          <w:szCs w:val="24"/>
+        </w:rPr>
+      </w:pPr>
+      <w:r>
+        <w:rPr>
+          <w:b/>
+          <w:sz w:val="24"/>
+          <w:szCs w:val="24"/>
+        </w:rPr>
+        <w:tab/>
+        <w:t>AND z.city = 'Newark'</w:t>
+      </w:r>
+    </w:p>
+    <w:p>
+      <w:pPr>
+        <w:ind w:left="720"/>
+        <w:rPr>
+          <w:bCs/>
+          <w:sz w:val="24"/>
+          <w:szCs w:val="24"/>
+        </w:rPr>
+      </w:pPr>
+      <w:r>
+        <w:rPr>
+          <w:b/>
+          <w:sz w:val="24"/>
+          <w:szCs w:val="24"/>
+        </w:rPr>
+        <w:t>ORDER BY s.last_name;</w:t>
+      </w:r>
     </w:p>
     <w:p>
       <w:pPr>
@@ -137,12 +404,113 @@
     </w:p>
     <w:p>
       <w:pPr>
-        <w:rPr>
-          <w:bCs/>
-          <w:sz w:val="24"/>
-          <w:szCs w:val="24"/>
-        </w:rPr>
-      </w:pPr>
+        <w:ind w:left="720"/>
+        <w:rPr>
+          <w:b/>
+          <w:sz w:val="24"/>
+          <w:szCs w:val="24"/>
+        </w:rPr>
+      </w:pPr>
+      <w:r>
+        <w:rPr>
+          <w:b/>
+          <w:sz w:val="24"/>
+          <w:szCs w:val="24"/>
+        </w:rPr>
+        <w:t>SELECT s.course_no</w:t>
+      </w:r>
+    </w:p>
+    <w:p>
+      <w:pPr>
+        <w:ind w:left="720"/>
+        <w:rPr>
+          <w:b/>
+          <w:sz w:val="24"/>
+          <w:szCs w:val="24"/>
+        </w:rPr>
+      </w:pPr>
+      <w:r>
+        <w:rPr>
+          <w:b/>
+          <w:sz w:val="24"/>
+          <w:szCs w:val="24"/>
+        </w:rPr>
+        <w:tab/>
+        <w:t>FROM grade g, section s</w:t>
+      </w:r>
+    </w:p>
+    <w:p>
+      <w:pPr>
+        <w:ind w:left="720"/>
+        <w:rPr>
+          <w:b/>
+          <w:sz w:val="24"/>
+          <w:szCs w:val="24"/>
+        </w:rPr>
+      </w:pPr>
+      <w:r>
+        <w:rPr>
+          <w:b/>
+          <w:sz w:val="24"/>
+          <w:szCs w:val="24"/>
+        </w:rPr>
+        <w:t>WHERE g.section_id = s.section_id</w:t>
+      </w:r>
+    </w:p>
+    <w:p>
+      <w:pPr>
+        <w:ind w:left="720"/>
+        <w:rPr>
+          <w:b/>
+          <w:sz w:val="24"/>
+          <w:szCs w:val="24"/>
+        </w:rPr>
+      </w:pPr>
+      <w:r>
+        <w:rPr>
+          <w:b/>
+          <w:sz w:val="24"/>
+          <w:szCs w:val="24"/>
+        </w:rPr>
+        <w:tab/>
+        <w:t>AND g.grade_type_code = 'PJ'</w:t>
+      </w:r>
+    </w:p>
+    <w:p>
+      <w:pPr>
+        <w:ind w:left="720"/>
+        <w:rPr>
+          <w:b/>
+          <w:sz w:val="24"/>
+          <w:szCs w:val="24"/>
+        </w:rPr>
+      </w:pPr>
+      <w:r>
+        <w:rPr>
+          <w:b/>
+          <w:sz w:val="24"/>
+          <w:szCs w:val="24"/>
+        </w:rPr>
+        <w:t>GROUP BY s.course_no</w:t>
+      </w:r>
+    </w:p>
+    <w:p>
+      <w:pPr>
+        <w:ind w:left="720"/>
+        <w:rPr>
+          <w:b/>
+          <w:sz w:val="24"/>
+          <w:szCs w:val="24"/>
+        </w:rPr>
+      </w:pPr>
+      <w:r>
+        <w:rPr>
+          <w:b/>
+          <w:sz w:val="24"/>
+          <w:szCs w:val="24"/>
+        </w:rPr>
+        <w:t>ORDER BY s.course_no;</w:t>
+      </w:r>
     </w:p>
     <w:p>
       <w:pPr>
@@ -176,12 +544,151 @@
     </w:p>
     <w:p>
       <w:pPr>
-        <w:rPr>
-          <w:bCs/>
-          <w:sz w:val="24"/>
-          <w:szCs w:val="24"/>
-        </w:rPr>
-      </w:pPr>
+        <w:ind w:left="720"/>
+        <w:rPr>
+          <w:b/>
+          <w:sz w:val="24"/>
+          <w:szCs w:val="24"/>
+        </w:rPr>
+      </w:pPr>
+      <w:r>
+        <w:rPr>
+          <w:b/>
+          <w:sz w:val="24"/>
+          <w:szCs w:val="24"/>
+        </w:rPr>
+        <w:t xml:space="preserve">SELECT g.grade_type_code, t.description, </w:t>
+      </w:r>
+    </w:p>
+    <w:p>
+      <w:pPr>
+        <w:ind w:left="720"/>
+        <w:rPr>
+          <w:b/>
+          <w:sz w:val="24"/>
+          <w:szCs w:val="24"/>
+        </w:rPr>
+      </w:pPr>
+      <w:r>
+        <w:rPr>
+          <w:b/>
+          <w:sz w:val="24"/>
+          <w:szCs w:val="24"/>
+        </w:rPr>
+        <w:tab/>
+        <w:t>COUNT(s.section_id) "Number per Section"</w:t>
+      </w:r>
+    </w:p>
+    <w:p>
+      <w:pPr>
+        <w:ind w:left="720"/>
+        <w:rPr>
+          <w:b/>
+          <w:sz w:val="24"/>
+          <w:szCs w:val="24"/>
+        </w:rPr>
+      </w:pPr>
+      <w:r>
+        <w:rPr>
+          <w:b/>
+          <w:sz w:val="24"/>
+          <w:szCs w:val="24"/>
+        </w:rPr>
+        <w:tab/>
+        <w:t>FROM grade g, grade_type t, section s</w:t>
+      </w:r>
+    </w:p>
+    <w:p>
+      <w:pPr>
+        <w:ind w:left="720"/>
+        <w:rPr>
+          <w:b/>
+          <w:sz w:val="24"/>
+          <w:szCs w:val="24"/>
+        </w:rPr>
+      </w:pPr>
+      <w:r>
+        <w:rPr>
+          <w:b/>
+          <w:sz w:val="24"/>
+          <w:szCs w:val="24"/>
+        </w:rPr>
+        <w:t>WHERE g.grade_type_code = t.grade_type_code</w:t>
+      </w:r>
+    </w:p>
+    <w:p>
+      <w:pPr>
+        <w:ind w:left="720"/>
+        <w:rPr>
+          <w:b/>
+          <w:sz w:val="24"/>
+          <w:szCs w:val="24"/>
+        </w:rPr>
+      </w:pPr>
+      <w:r>
+        <w:rPr>
+          <w:b/>
+          <w:sz w:val="24"/>
+          <w:szCs w:val="24"/>
+        </w:rPr>
+        <w:tab/>
+        <w:t>AND g.section_id = s.section_id</w:t>
+      </w:r>
+    </w:p>
+    <w:p>
+      <w:pPr>
+        <w:ind w:left="720"/>
+        <w:rPr>
+          <w:b/>
+          <w:sz w:val="24"/>
+          <w:szCs w:val="24"/>
+        </w:rPr>
+      </w:pPr>
+      <w:r>
+        <w:rPr>
+          <w:b/>
+          <w:sz w:val="24"/>
+          <w:szCs w:val="24"/>
+        </w:rPr>
+        <w:tab/>
+        <w:t>AND s.course_no = 144</w:t>
+      </w:r>
+    </w:p>
+    <w:p>
+      <w:pPr>
+        <w:ind w:left="720"/>
+        <w:rPr>
+          <w:b/>
+          <w:sz w:val="24"/>
+          <w:szCs w:val="24"/>
+        </w:rPr>
+      </w:pPr>
+      <w:r>
+        <w:rPr>
+          <w:b/>
+          <w:sz w:val="24"/>
+          <w:szCs w:val="24"/>
+        </w:rPr>
+        <w:t>GROUP BY g.grade_type_code, t.description</w:t>
+      </w:r>
+    </w:p>
+    <w:p>
+      <w:pPr>
+        <w:ind w:left="720"/>
+        <w:rPr>
+          <w:b/>
+          <w:sz w:val="24"/>
+          <w:szCs w:val="24"/>
+        </w:rPr>
+      </w:pPr>
+      <w:r>
+        <w:rPr>
+          <w:b/>
+          <w:sz w:val="24"/>
+          <w:szCs w:val="24"/>
+        </w:rPr>
+        <w:t>ORDER BY t.description;</w:t>
+      </w:r>
     </w:p>
     <w:p>
       <w:pPr>
@@ -224,12 +731,171 @@
     </w:p>
     <w:p>
       <w:pPr>
-        <w:rPr>
-          <w:bCs/>
-          <w:sz w:val="24"/>
-          <w:szCs w:val="24"/>
-        </w:rPr>
-      </w:pPr>
+        <w:ind w:left="720"/>
+        <w:rPr>
+          <w:b/>
+          <w:sz w:val="24"/>
+          <w:szCs w:val="24"/>
+        </w:rPr>
+      </w:pPr>
+      <w:r>
+        <w:rPr>
+          <w:b/>
+          <w:sz w:val="24"/>
+          <w:szCs w:val="24"/>
+        </w:rPr>
+        <w:t xml:space="preserve">SELECT s.student_id, </w:t>
+      </w:r>
+    </w:p>
+    <w:p>
+      <w:pPr>
+        <w:ind w:left="720" w:firstLine="720"/>
+        <w:rPr>
+          <w:b/>
+          <w:sz w:val="24"/>
+          <w:szCs w:val="24"/>
+        </w:rPr>
+      </w:pPr>
+      <w:r>
+        <w:rPr>
+          <w:b/>
+          <w:sz w:val="24"/>
+          <w:szCs w:val="24"/>
+        </w:rPr>
+        <w:t>CONCAT(CONCAT(s.last_name, ', '), s.first_name) AS "Student Name",</w:t>
+      </w:r>
+    </w:p>
+    <w:p>
+      <w:pPr>
+        <w:ind w:left="720"/>
+        <w:rPr>
+          <w:b/>
+          <w:sz w:val="24"/>
+          <w:szCs w:val="24"/>
+        </w:rPr>
+      </w:pPr>
+      <w:r>
+        <w:rPr>
+          <w:b/>
+          <w:sz w:val="24"/>
+          <w:szCs w:val="24"/>
+        </w:rPr>
+        <w:t xml:space="preserve">       </w:t>
+      </w:r>
+      <w:r>
+        <w:rPr>
+          <w:b/>
+          <w:sz w:val="24"/>
+          <w:szCs w:val="24"/>
+        </w:rPr>
+        <w:tab/>
+      </w:r>
+      <w:r>
+        <w:rPr>
+          <w:b/>
+          <w:sz w:val="24"/>
+          <w:szCs w:val="24"/>
+        </w:rPr>
+        <w:t>ROUND(AVG(g.numeric_grade), 1) AS "Overall Grade Average"</w:t>
+      </w:r>
+    </w:p>
+    <w:p>
+      <w:pPr>
+        <w:ind w:left="720"/>
+        <w:rPr>
+          <w:b/>
+          <w:sz w:val="24"/>
+          <w:szCs w:val="24"/>
+        </w:rPr>
+      </w:pPr>
+      <w:r>
+        <w:rPr>
+          <w:b/>
+          <w:sz w:val="24"/>
+          <w:szCs w:val="24"/>
+        </w:rPr>
+        <w:t xml:space="preserve">          </w:t>
+      </w:r>
+      <w:r>
+        <w:rPr>
+          <w:b/>
+          <w:sz w:val="24"/>
+          <w:szCs w:val="24"/>
+        </w:rPr>
+        <w:t>FROM student s, grade g</w:t>
+      </w:r>
+    </w:p>
+    <w:p>
+      <w:pPr>
+        <w:ind w:left="720"/>
+        <w:rPr>
+          <w:b/>
+          <w:sz w:val="24"/>
+          <w:szCs w:val="24"/>
+        </w:rPr>
+      </w:pPr>
+      <w:r>
+        <w:rPr>
+          <w:b/>
+          <w:sz w:val="24"/>
+          <w:szCs w:val="24"/>
+        </w:rPr>
+        <w:t>WHERE s.student_id = g.student_id</w:t>
+      </w:r>
+    </w:p>
+    <w:p>
+      <w:pPr>
+        <w:ind w:left="720"/>
+        <w:rPr>
+          <w:b/>
+          <w:sz w:val="24"/>
+          <w:szCs w:val="24"/>
+        </w:rPr>
+      </w:pPr>
+      <w:r>
+        <w:rPr>
+          <w:b/>
+          <w:sz w:val="24"/>
+          <w:szCs w:val="24"/>
+        </w:rPr>
+        <w:t>GROUP BY s.student_id, s.last_name, s.first_name</w:t>
+      </w:r>
+    </w:p>
+    <w:p>
+      <w:pPr>
+        <w:ind w:left="720"/>
+        <w:rPr>
+          <w:b/>
+          <w:sz w:val="24"/>
+          <w:szCs w:val="24"/>
+        </w:rPr>
+      </w:pPr>
+      <w:r>
+        <w:rPr>
+          <w:b/>
+          <w:sz w:val="24"/>
+          <w:szCs w:val="24"/>
+        </w:rPr>
+        <w:t>HAVING AVG(g.numeric_grade) &gt; 88</w:t>
+      </w:r>
+    </w:p>
+    <w:p>
+      <w:pPr>
+        <w:ind w:left="720"/>
+        <w:rPr>
+          <w:b/>
+          <w:sz w:val="24"/>
+          <w:szCs w:val="24"/>
+        </w:rPr>
+      </w:pPr>
+      <w:r>
+        <w:rPr>
+          <w:b/>
+          <w:sz w:val="24"/>
+          <w:szCs w:val="24"/>
+        </w:rPr>
+        <w:t>ORDER BY s.last_name, s.first_name;</w:t>
+      </w:r>
     </w:p>
     <w:p>
       <w:pPr>
@@ -263,12 +929,133 @@
     </w:p>
     <w:p>
       <w:pPr>
-        <w:rPr>
-          <w:bCs/>
-          <w:sz w:val="24"/>
-          <w:szCs w:val="24"/>
-        </w:rPr>
-      </w:pPr>
+        <w:ind w:left="720"/>
+        <w:rPr>
+          <w:b/>
+          <w:sz w:val="24"/>
+          <w:szCs w:val="24"/>
+        </w:rPr>
+      </w:pPr>
+      <w:r>
+        <w:rPr>
+          <w:b/>
+          <w:sz w:val="24"/>
+          <w:szCs w:val="24"/>
+        </w:rPr>
+        <w:t>SELECT c.course_no, COUNT(e.student_id) AS "Total Student Enrolled"</w:t>
+      </w:r>
+    </w:p>
+    <w:p>
+      <w:pPr>
+        <w:ind w:left="720"/>
+        <w:rPr>
+          <w:b/>
+          <w:sz w:val="24"/>
+          <w:szCs w:val="24"/>
+        </w:rPr>
+      </w:pPr>
+      <w:r>
+        <w:rPr>
+          <w:b/>
+          <w:sz w:val="24"/>
+          <w:szCs w:val="24"/>
+        </w:rPr>
+        <w:tab/>
+        <w:t>FROM course c, enrollment e, section s</w:t>
+      </w:r>
+    </w:p>
+    <w:p>
+      <w:pPr>
+        <w:ind w:left="720"/>
+        <w:rPr>
+          <w:b/>
+          <w:sz w:val="24"/>
+          <w:szCs w:val="24"/>
+        </w:rPr>
+      </w:pPr>
+      <w:r>
+        <w:rPr>
+          <w:b/>
+          <w:sz w:val="24"/>
+          <w:szCs w:val="24"/>
+        </w:rPr>
+        <w:lastRenderedPageBreak/>
+        <w:t>WHERE s.course_no = c.course_no</w:t>
+      </w:r>
+    </w:p>
+    <w:p>
+      <w:pPr>
+        <w:ind w:left="720"/>
+        <w:rPr>
+          <w:b/>
+          <w:sz w:val="24"/>
+          <w:szCs w:val="24"/>
+        </w:rPr>
+      </w:pPr>
+      <w:r>
+        <w:rPr>
+          <w:b/>
+          <w:sz w:val="24"/>
+          <w:szCs w:val="24"/>
+        </w:rPr>
+        <w:tab/>
+        <w:t>AND s.section_id = e.section_id</w:t>
+      </w:r>
+    </w:p>
+    <w:p>
+      <w:pPr>
+        <w:ind w:left="720"/>
+        <w:rPr>
+          <w:b/>
+          <w:sz w:val="24"/>
+          <w:szCs w:val="24"/>
+        </w:rPr>
+      </w:pPr>
+      <w:r>
+        <w:rPr>
+          <w:b/>
+          <w:sz w:val="24"/>
+          <w:szCs w:val="24"/>
+        </w:rPr>
+        <w:tab/>
+        <w:t>AND c.prerequisite IS NULL</w:t>
+      </w:r>
+    </w:p>
+    <w:p>
+      <w:pPr>
+        <w:ind w:left="720"/>
+        <w:rPr>
+          <w:b/>
+          <w:sz w:val="24"/>
+          <w:szCs w:val="24"/>
+        </w:rPr>
+      </w:pPr>
+      <w:r>
+        <w:rPr>
+          <w:b/>
+          <w:sz w:val="24"/>
+          <w:szCs w:val="24"/>
+        </w:rPr>
+        <w:t>GROUP BY c.course_no</w:t>
+      </w:r>
+    </w:p>
+    <w:p>
+      <w:pPr>
+        <w:ind w:left="720"/>
+        <w:rPr>
+          <w:bCs/>
+          <w:sz w:val="24"/>
+          <w:szCs w:val="24"/>
+        </w:rPr>
+      </w:pPr>
+      <w:r>
+        <w:rPr>
+          <w:b/>
+          <w:sz w:val="24"/>
+          <w:szCs w:val="24"/>
+        </w:rPr>
+        <w:t>ORDER BY c.course_no;</w:t>
+      </w:r>
     </w:p>
     <w:p>
       <w:pPr>
@@ -302,12 +1089,170 @@
     </w:p>
     <w:p>
       <w:pPr>
-        <w:rPr>
-          <w:bCs/>
-          <w:sz w:val="24"/>
-          <w:szCs w:val="24"/>
-        </w:rPr>
-      </w:pPr>
+        <w:ind w:left="720"/>
+        <w:rPr>
+          <w:b/>
+          <w:sz w:val="24"/>
+          <w:szCs w:val="24"/>
+        </w:rPr>
+      </w:pPr>
+      <w:r>
+        <w:rPr>
+          <w:b/>
+          <w:sz w:val="24"/>
+          <w:szCs w:val="24"/>
+        </w:rPr>
+        <w:t xml:space="preserve">SELECT i.first_name, i.last_name, </w:t>
+      </w:r>
+    </w:p>
+    <w:p>
+      <w:pPr>
+        <w:ind w:left="720"/>
+        <w:rPr>
+          <w:b/>
+          <w:sz w:val="24"/>
+          <w:szCs w:val="24"/>
+        </w:rPr>
+      </w:pPr>
+      <w:r>
+        <w:rPr>
+          <w:b/>
+          <w:sz w:val="24"/>
+          <w:szCs w:val="24"/>
+        </w:rPr>
+        <w:tab/>
+        <w:t xml:space="preserve">   i.street_address, z.city, z.state, z.zip,</w:t>
+      </w:r>
+    </w:p>
+    <w:p>
+      <w:pPr>
+        <w:ind w:left="720"/>
+        <w:rPr>
+          <w:b/>
+          <w:sz w:val="24"/>
+          <w:szCs w:val="24"/>
+        </w:rPr>
+      </w:pPr>
+      <w:r>
+        <w:rPr>
+          <w:b/>
+          <w:sz w:val="24"/>
+          <w:szCs w:val="24"/>
+        </w:rPr>
+        <w:tab/>
+        <w:t xml:space="preserve">   COUNT(s.course_no)</w:t>
+      </w:r>
+    </w:p>
+    <w:p>
+      <w:pPr>
+        <w:ind w:left="720"/>
+        <w:rPr>
+          <w:b/>
+          <w:sz w:val="24"/>
+          <w:szCs w:val="24"/>
+        </w:rPr>
+      </w:pPr>
+      <w:r>
+        <w:rPr>
+          <w:b/>
+          <w:sz w:val="24"/>
+          <w:szCs w:val="24"/>
+        </w:rPr>
+        <w:tab/>
+        <w:t>FROM instructor i, section s, zipcode z</w:t>
+      </w:r>
+    </w:p>
+    <w:p>
+      <w:pPr>
+        <w:ind w:left="720"/>
+        <w:rPr>
+          <w:b/>
+          <w:sz w:val="24"/>
+          <w:szCs w:val="24"/>
+        </w:rPr>
+      </w:pPr>
+      <w:r>
+        <w:rPr>
+          <w:b/>
+          <w:sz w:val="24"/>
+          <w:szCs w:val="24"/>
+        </w:rPr>
+        <w:t>WHERE i.instructor_id = s.instructor_id</w:t>
+      </w:r>
+    </w:p>
+    <w:p>
+      <w:pPr>
+        <w:ind w:left="720"/>
+        <w:rPr>
+          <w:b/>
+          <w:sz w:val="24"/>
+          <w:szCs w:val="24"/>
+        </w:rPr>
+      </w:pPr>
+      <w:r>
+        <w:rPr>
+          <w:b/>
+          <w:sz w:val="24"/>
+          <w:szCs w:val="24"/>
+        </w:rPr>
+        <w:tab/>
+        <w:t>AND i.zip = z.zip</w:t>
+      </w:r>
+    </w:p>
+    <w:p>
+      <w:pPr>
+        <w:ind w:left="720"/>
+        <w:rPr>
+          <w:b/>
+          <w:sz w:val="24"/>
+          <w:szCs w:val="24"/>
+        </w:rPr>
+      </w:pPr>
+      <w:r>
+        <w:rPr>
+          <w:b/>
+          <w:sz w:val="24"/>
+          <w:szCs w:val="24"/>
+        </w:rPr>
+        <w:t xml:space="preserve">GROUP BY i.first_name, i.last_name, </w:t>
+      </w:r>
+    </w:p>
+    <w:p>
+      <w:pPr>
+        <w:ind w:left="720"/>
+        <w:rPr>
+          <w:b/>
+          <w:sz w:val="24"/>
+          <w:szCs w:val="24"/>
+        </w:rPr>
+      </w:pPr>
+      <w:r>
+        <w:rPr>
+          <w:b/>
+          <w:sz w:val="24"/>
+          <w:szCs w:val="24"/>
+        </w:rPr>
+        <w:tab/>
+        <w:t xml:space="preserve">   i.street_address, z.city, z.state, z.zip</w:t>
+      </w:r>
+    </w:p>
+    <w:p>
+      <w:pPr>
+        <w:ind w:left="720"/>
+        <w:rPr>
+          <w:bCs/>
+          <w:sz w:val="24"/>
+          <w:szCs w:val="24"/>
+        </w:rPr>
+      </w:pPr>
+      <w:r>
+        <w:rPr>
+          <w:b/>
+          <w:sz w:val="24"/>
+          <w:szCs w:val="24"/>
+        </w:rPr>
+        <w:t>HAVING COUNT(s.course_no) &lt; 10;</w:t>
+      </w:r>
     </w:p>
     <w:p>
       <w:pPr>
@@ -336,8 +1281,119 @@
           <w:sz w:val="24"/>
           <w:szCs w:val="24"/>
         </w:rPr>
-        <w:lastRenderedPageBreak/>
         <w:t>List the single highest grade on the final exam that was given to a student in course 145.</w:t>
+      </w:r>
+    </w:p>
+    <w:p>
+      <w:pPr>
+        <w:ind w:left="720"/>
+        <w:rPr>
+          <w:b/>
+          <w:sz w:val="24"/>
+          <w:szCs w:val="24"/>
+        </w:rPr>
+      </w:pPr>
+      <w:r>
+        <w:rPr>
+          <w:b/>
+          <w:sz w:val="24"/>
+          <w:szCs w:val="24"/>
+        </w:rPr>
+        <w:t>SELECT MAX(g.numeric_grade) AS "Class High Score"</w:t>
+      </w:r>
+    </w:p>
+    <w:p>
+      <w:pPr>
+        <w:ind w:left="720"/>
+        <w:rPr>
+          <w:b/>
+          <w:sz w:val="24"/>
+          <w:szCs w:val="24"/>
+        </w:rPr>
+      </w:pPr>
+      <w:r>
+        <w:rPr>
+          <w:b/>
+          <w:sz w:val="24"/>
+          <w:szCs w:val="24"/>
+        </w:rPr>
+        <w:tab/>
+        <w:t>FROM grade g, grade_type t, section s</w:t>
+      </w:r>
+    </w:p>
+    <w:p>
+      <w:pPr>
+        <w:ind w:left="720"/>
+        <w:rPr>
+          <w:b/>
+          <w:sz w:val="24"/>
+          <w:szCs w:val="24"/>
+        </w:rPr>
+      </w:pPr>
+      <w:r>
+        <w:rPr>
+          <w:b/>
+          <w:sz w:val="24"/>
+          <w:szCs w:val="24"/>
+        </w:rPr>
+        <w:t>WHERE g.grade_type_code = t.grade_type_code</w:t>
+      </w:r>
+    </w:p>
+    <w:p>
+      <w:pPr>
+        <w:ind w:left="720"/>
+        <w:rPr>
+          <w:b/>
+          <w:sz w:val="24"/>
+          <w:szCs w:val="24"/>
+        </w:rPr>
+      </w:pPr>
+      <w:r>
+        <w:rPr>
+          <w:b/>
+          <w:sz w:val="24"/>
+          <w:szCs w:val="24"/>
+        </w:rPr>
+        <w:tab/>
+        <w:t xml:space="preserve">  AND g.section_id = s.section_id</w:t>
+      </w:r>
+    </w:p>
+    <w:p>
+      <w:pPr>
+        <w:ind w:left="720"/>
+        <w:rPr>
+          <w:b/>
+          <w:sz w:val="24"/>
+          <w:szCs w:val="24"/>
+        </w:rPr>
+      </w:pPr>
+      <w:r>
+        <w:rPr>
+          <w:b/>
+          <w:sz w:val="24"/>
+          <w:szCs w:val="24"/>
+        </w:rPr>
+        <w:tab/>
+        <w:t xml:space="preserve">  AND t.description = 'Final'</w:t>
+      </w:r>
+    </w:p>
+    <w:p>
+      <w:pPr>
+        <w:ind w:left="720"/>
+        <w:rPr>
+          <w:b/>
+          <w:sz w:val="24"/>
+          <w:szCs w:val="24"/>
+        </w:rPr>
+      </w:pPr>
+      <w:r>
+        <w:rPr>
+          <w:b/>
+          <w:sz w:val="24"/>
+          <w:szCs w:val="24"/>
+        </w:rPr>
+        <w:tab/>
+        <w:t xml:space="preserve">  AND s.course_no = 145;</w:t>
       </w:r>
     </w:p>
     <w:p>
@@ -376,17 +1432,147 @@
           <w:sz w:val="24"/>
           <w:szCs w:val="24"/>
         </w:rPr>
+        <w:lastRenderedPageBreak/>
         <w:t>For all 200 level courses (200-299), list the course number, prerequisite course number and prerequisite course description. Sort by course number.</w:t>
       </w:r>
     </w:p>
     <w:p>
       <w:pPr>
-        <w:rPr>
-          <w:bCs/>
-          <w:sz w:val="24"/>
-          <w:szCs w:val="24"/>
-        </w:rPr>
-      </w:pPr>
+        <w:ind w:left="720"/>
+        <w:rPr>
+          <w:b/>
+          <w:sz w:val="24"/>
+          <w:szCs w:val="24"/>
+        </w:rPr>
+      </w:pPr>
+      <w:r>
+        <w:rPr>
+          <w:b/>
+          <w:sz w:val="24"/>
+          <w:szCs w:val="24"/>
+        </w:rPr>
+        <w:t xml:space="preserve">SELECT c1.course_no, c1.prerequisite AS "Prerequisite Course #", </w:t>
+      </w:r>
+    </w:p>
+    <w:p>
+      <w:pPr>
+        <w:ind w:left="720"/>
+        <w:rPr>
+          <w:b/>
+          <w:sz w:val="24"/>
+          <w:szCs w:val="24"/>
+        </w:rPr>
+      </w:pPr>
+      <w:r>
+        <w:rPr>
+          <w:b/>
+          <w:sz w:val="24"/>
+          <w:szCs w:val="24"/>
+        </w:rPr>
+        <w:tab/>
+        <w:t xml:space="preserve">   c2.description AS "Prerequisite Description"</w:t>
+      </w:r>
+    </w:p>
+    <w:p>
+      <w:pPr>
+        <w:ind w:left="720"/>
+        <w:rPr>
+          <w:b/>
+          <w:sz w:val="24"/>
+          <w:szCs w:val="24"/>
+        </w:rPr>
+      </w:pPr>
+      <w:r>
+        <w:rPr>
+          <w:b/>
+          <w:sz w:val="24"/>
+          <w:szCs w:val="24"/>
+        </w:rPr>
+        <w:tab/>
+        <w:t>FROM course c1 JOIN course c2</w:t>
+      </w:r>
+    </w:p>
+    <w:p>
+      <w:pPr>
+        <w:ind w:left="720"/>
+        <w:rPr>
+          <w:b/>
+          <w:sz w:val="24"/>
+          <w:szCs w:val="24"/>
+        </w:rPr>
+      </w:pPr>
+      <w:r>
+        <w:rPr>
+          <w:b/>
+          <w:sz w:val="24"/>
+          <w:szCs w:val="24"/>
+        </w:rPr>
+        <w:tab/>
+      </w:r>
+      <w:r>
+        <w:rPr>
+          <w:b/>
+          <w:sz w:val="24"/>
+          <w:szCs w:val="24"/>
+        </w:rPr>
+        <w:tab/>
+        <w:t>ON c1.prerequisite = c2.course_no</w:t>
+      </w:r>
+    </w:p>
+    <w:p>
+      <w:pPr>
+        <w:ind w:left="720"/>
+        <w:rPr>
+          <w:b/>
+          <w:sz w:val="24"/>
+          <w:szCs w:val="24"/>
+        </w:rPr>
+      </w:pPr>
+      <w:r>
+        <w:rPr>
+          <w:b/>
+          <w:sz w:val="24"/>
+          <w:szCs w:val="24"/>
+        </w:rPr>
+        <w:t>WHERE (c1.course_no BETWEEN 200 AND 299)</w:t>
+      </w:r>
+    </w:p>
+    <w:p>
+      <w:pPr>
+        <w:ind w:left="720"/>
+        <w:rPr>
+          <w:b/>
+          <w:sz w:val="24"/>
+          <w:szCs w:val="24"/>
+        </w:rPr>
+      </w:pPr>
+      <w:r>
+        <w:rPr>
+          <w:b/>
+          <w:sz w:val="24"/>
+          <w:szCs w:val="24"/>
+        </w:rPr>
+        <w:tab/>
+        <w:t>AND (c1.prerequisite IS NOT NULL)</w:t>
+      </w:r>
+    </w:p>
+    <w:p>
+      <w:pPr>
+        <w:ind w:left="720"/>
+        <w:rPr>
+          <w:bCs/>
+          <w:sz w:val="24"/>
+          <w:szCs w:val="24"/>
+        </w:rPr>
+      </w:pPr>
+      <w:r>
+        <w:rPr>
+          <w:b/>
+          <w:sz w:val="24"/>
+          <w:szCs w:val="24"/>
+        </w:rPr>
+        <w:t>ORDER BY c1.course_no;</w:t>
+      </w:r>
     </w:p>
     <w:p>
       <w:pPr>
@@ -416,6 +1602,155 @@
           <w:szCs w:val="24"/>
         </w:rPr>
         <w:t>Provide an alphabetic list of students (full name and phone number) from Flushing, NY who enrolled prior to 10:20am on February 2, 2007.</w:t>
+      </w:r>
+    </w:p>
+    <w:p>
+      <w:pPr>
+        <w:ind w:left="720"/>
+        <w:rPr>
+          <w:b/>
+          <w:sz w:val="24"/>
+          <w:szCs w:val="24"/>
+        </w:rPr>
+      </w:pPr>
+      <w:r>
+        <w:rPr>
+          <w:b/>
+          <w:sz w:val="24"/>
+          <w:szCs w:val="24"/>
+        </w:rPr>
+        <w:t>SELECT DISTINCT(CONCAT(CONCAT(s.first_name, ' '), s.last_name)) AS "Student Name",</w:t>
+      </w:r>
+    </w:p>
+    <w:p>
+      <w:pPr>
+        <w:ind w:left="720"/>
+        <w:rPr>
+          <w:b/>
+          <w:sz w:val="24"/>
+          <w:szCs w:val="24"/>
+        </w:rPr>
+      </w:pPr>
+      <w:r>
+        <w:rPr>
+          <w:b/>
+          <w:sz w:val="24"/>
+          <w:szCs w:val="24"/>
+        </w:rPr>
+        <w:tab/>
+        <w:t xml:space="preserve">   s.phone</w:t>
+      </w:r>
+    </w:p>
+    <w:p>
+      <w:pPr>
+        <w:ind w:left="720"/>
+        <w:rPr>
+          <w:b/>
+          <w:sz w:val="24"/>
+          <w:szCs w:val="24"/>
+        </w:rPr>
+      </w:pPr>
+      <w:r>
+        <w:rPr>
+          <w:b/>
+          <w:sz w:val="24"/>
+          <w:szCs w:val="24"/>
+        </w:rPr>
+        <w:tab/>
+        <w:t>FROM student s, zipcode z, enrollment e</w:t>
+      </w:r>
+    </w:p>
+    <w:p>
+      <w:pPr>
+        <w:ind w:left="720"/>
+        <w:rPr>
+          <w:b/>
+          <w:sz w:val="24"/>
+          <w:szCs w:val="24"/>
+        </w:rPr>
+      </w:pPr>
+      <w:r>
+        <w:rPr>
+          <w:b/>
+          <w:sz w:val="24"/>
+          <w:szCs w:val="24"/>
+        </w:rPr>
+        <w:t xml:space="preserve">WHERE (s.zip = z.zip) </w:t>
+      </w:r>
+    </w:p>
+    <w:p>
+      <w:pPr>
+        <w:ind w:left="720"/>
+        <w:rPr>
+          <w:b/>
+          <w:sz w:val="24"/>
+          <w:szCs w:val="24"/>
+        </w:rPr>
+      </w:pPr>
+      <w:r>
+        <w:rPr>
+          <w:b/>
+          <w:sz w:val="24"/>
+          <w:szCs w:val="24"/>
+        </w:rPr>
+        <w:tab/>
+        <w:t>AND (z.city = 'Flushing')</w:t>
+      </w:r>
+    </w:p>
+    <w:p>
+      <w:pPr>
+        <w:ind w:left="720"/>
+        <w:rPr>
+          <w:b/>
+          <w:sz w:val="24"/>
+          <w:szCs w:val="24"/>
+        </w:rPr>
+      </w:pPr>
+      <w:r>
+        <w:rPr>
+          <w:b/>
+          <w:sz w:val="24"/>
+          <w:szCs w:val="24"/>
+        </w:rPr>
+        <w:tab/>
+        <w:t>AND (z.state = 'NY')</w:t>
+      </w:r>
+    </w:p>
+    <w:p>
+      <w:pPr>
+        <w:ind w:left="720"/>
+        <w:rPr>
+          <w:b/>
+          <w:sz w:val="24"/>
+          <w:szCs w:val="24"/>
+        </w:rPr>
+      </w:pPr>
+      <w:r>
+        <w:rPr>
+          <w:b/>
+          <w:sz w:val="24"/>
+          <w:szCs w:val="24"/>
+        </w:rPr>
+        <w:tab/>
+        <w:t>AND (e.enroll_date &lt;= TO_DATE('02-FEB-2007 10:20:00', 'dd-mon-yyyy HH24:MI:SS'))</w:t>
+      </w:r>
+    </w:p>
+    <w:p>
+      <w:pPr>
+        <w:ind w:left="720"/>
+        <w:rPr>
+          <w:b/>
+          <w:sz w:val="24"/>
+          <w:szCs w:val="24"/>
+        </w:rPr>
+      </w:pPr>
+      <w:r>
+        <w:rPr>
+          <w:b/>
+          <w:sz w:val="24"/>
+          <w:szCs w:val="24"/>
+        </w:rPr>
+        <w:t>ORDER BY "Student Name";</w:t>
       </w:r>
     </w:p>
     <w:p>
@@ -805,6 +2140,7 @@
     <w:lsdException w:name="HTML Sample" w:semiHidden="1" w:unhideWhenUsed="1"/>
     <w:lsdException w:name="HTML Typewriter" w:semiHidden="1" w:unhideWhenUsed="1"/>
     <w:lsdException w:name="HTML Variable" w:semiHidden="1" w:unhideWhenUsed="1"/>
+    <w:lsdException w:name="Normal Table" w:semiHidden="1" w:unhideWhenUsed="1"/>
     <w:lsdException w:name="annotation subject" w:semiHidden="1" w:unhideWhenUsed="1"/>
     <w:lsdException w:name="No List" w:semiHidden="1" w:unhideWhenUsed="1"/>
     <w:lsdException w:name="Outline List 1" w:semiHidden="1" w:unhideWhenUsed="1"/>
@@ -851,8 +2187,10 @@
     <w:lsdException w:name="Table Subtle 2" w:semiHidden="1" w:unhideWhenUsed="1"/>
     <w:lsdException w:name="Table Web 1" w:semiHidden="1" w:unhideWhenUsed="1"/>
     <w:lsdException w:name="Table Web 2" w:semiHidden="1" w:unhideWhenUsed="1"/>
+    <w:lsdException w:name="Table Web 3" w:semiHidden="1" w:unhideWhenUsed="1"/>
     <w:lsdException w:name="Balloon Text" w:semiHidden="1" w:unhideWhenUsed="1"/>
     <w:lsdException w:name="Table Grid" w:uiPriority="39"/>
+    <w:lsdException w:name="Table Theme" w:semiHidden="1" w:unhideWhenUsed="1"/>
     <w:lsdException w:name="Placeholder Text" w:semiHidden="1"/>
     <w:lsdException w:name="No Spacing" w:uiPriority="1" w:qFormat="1"/>
     <w:lsdException w:name="Light Shading" w:uiPriority="60"/>
@@ -1081,6 +2419,7 @@
   <w:style w:type="character" w:default="1" w:styleId="DefaultParagraphFont">
     <w:name w:val="Default Paragraph Font"/>
     <w:uiPriority w:val="1"/>
+    <w:semiHidden/>
     <w:unhideWhenUsed/>
   </w:style>
   <w:style w:type="table" w:default="1" w:styleId="TableNormal">

</xml_diff>